<commit_message>
Se actualizaron datos de los encargados
</commit_message>
<xml_diff>
--- a/Desarrollo/RP/Analisis/RP_DDA.docx
+++ b/Desarrollo/RP/Analisis/RP_DDA.docx
@@ -818,8 +818,49 @@
                 <w:rFonts w:ascii="Segoe UI" w:hAnsi="Segoe UI" w:cs="Segoe UI"/>
                 <w:sz w:val="24"/>
               </w:rPr>
-              <w:t>Cueva</w:t>
+              <w:t xml:space="preserve">Cueva </w:t>
             </w:r>
+            <w:proofErr w:type="spellStart"/>
+            <w:r>
+              <w:rPr>
+                <w:rFonts w:ascii="Segoe UI" w:hAnsi="Segoe UI" w:cs="Segoe UI"/>
+                <w:sz w:val="24"/>
+              </w:rPr>
+              <w:t>Mantura</w:t>
+            </w:r>
+            <w:proofErr w:type="spellEnd"/>
+            <w:r>
+              <w:rPr>
+                <w:rFonts w:ascii="Segoe UI" w:hAnsi="Segoe UI" w:cs="Segoe UI"/>
+                <w:sz w:val="24"/>
+              </w:rPr>
+              <w:t xml:space="preserve">, </w:t>
+            </w:r>
+            <w:proofErr w:type="spellStart"/>
+            <w:r>
+              <w:rPr>
+                <w:rFonts w:ascii="Segoe UI" w:hAnsi="Segoe UI" w:cs="Segoe UI"/>
+                <w:sz w:val="24"/>
+              </w:rPr>
+              <w:t>Alvaro</w:t>
+            </w:r>
+            <w:proofErr w:type="spellEnd"/>
+            <w:r>
+              <w:rPr>
+                <w:rFonts w:ascii="Segoe UI" w:hAnsi="Segoe UI" w:cs="Segoe UI"/>
+                <w:sz w:val="24"/>
+              </w:rPr>
+              <w:t xml:space="preserve"> </w:t>
+            </w:r>
+            <w:proofErr w:type="spellStart"/>
+            <w:r>
+              <w:rPr>
+                <w:rFonts w:ascii="Segoe UI" w:hAnsi="Segoe UI" w:cs="Segoe UI"/>
+                <w:sz w:val="24"/>
+              </w:rPr>
+              <w:t>Bertilo</w:t>
+            </w:r>
+            <w:proofErr w:type="spellEnd"/>
           </w:p>
         </w:tc>
       </w:tr>
@@ -1358,7 +1399,43 @@
                 <w:sz w:val="18"/>
                 <w:szCs w:val="18"/>
               </w:rPr>
+              <w:t>Mantura</w:t>
+            </w:r>
+            <w:proofErr w:type="spellEnd"/>
+            <w:r>
+              <w:rPr>
+                <w:rFonts w:ascii="Segoe UI" w:hAnsi="Segoe UI" w:cs="Segoe UI"/>
+                <w:sz w:val="18"/>
+                <w:szCs w:val="18"/>
+              </w:rPr>
+              <w:t xml:space="preserve"> </w:t>
+            </w:r>
+            <w:proofErr w:type="spellStart"/>
+            <w:r>
+              <w:rPr>
+                <w:rFonts w:ascii="Segoe UI" w:hAnsi="Segoe UI" w:cs="Segoe UI"/>
+                <w:sz w:val="18"/>
+                <w:szCs w:val="18"/>
+              </w:rPr>
               <w:t>Alvaro</w:t>
+            </w:r>
+            <w:proofErr w:type="spellEnd"/>
+            <w:r>
+              <w:rPr>
+                <w:rFonts w:ascii="Segoe UI" w:hAnsi="Segoe UI" w:cs="Segoe UI"/>
+                <w:sz w:val="18"/>
+                <w:szCs w:val="18"/>
+              </w:rPr>
+              <w:t xml:space="preserve"> </w:t>
+            </w:r>
+            <w:proofErr w:type="spellStart"/>
+            <w:r>
+              <w:rPr>
+                <w:rFonts w:ascii="Segoe UI" w:hAnsi="Segoe UI" w:cs="Segoe UI"/>
+                <w:sz w:val="18"/>
+                <w:szCs w:val="18"/>
+              </w:rPr>
+              <w:t>Bertilo</w:t>
             </w:r>
             <w:proofErr w:type="spellEnd"/>
           </w:p>

</xml_diff>